<commit_message>
Lots of progress. Honestly, I just forgot to push it all.
</commit_message>
<xml_diff>
--- a/Concept Document.docx
+++ b/Concept Document.docx
@@ -243,7 +243,7 @@
                     <w:docPart w:val="494F0474882D439CA4DF896A65A93B8E"/>
                   </w:placeholder>
                   <w:dataBinding w:prefixMappings="xmlns:ns0='http://schemas.microsoft.com/office/2006/coverPageProps'" w:xpath="/ns0:CoverPageProperties[1]/ns0:PublishDate[1]" w:storeItemID="{55AF091B-3C7A-41E3-B477-F2FDAA23CFDA}"/>
-                  <w:date w:fullDate="2014-12-11T00:00:00Z">
+                  <w:date w:fullDate="2015-08-31T00:00:00Z">
                     <w:dateFormat w:val="M-d-yyyy"/>
                     <w:lid w:val="en-US"/>
                     <w:storeMappedDataAs w:val="dateTime"/>
@@ -266,7 +266,7 @@
                         <w:sz w:val="28"/>
                         <w:szCs w:val="28"/>
                       </w:rPr>
-                      <w:t>12-11-2014</w:t>
+                      <w:t>8-31-2015</w:t>
                     </w:r>
                   </w:p>
                 </w:sdtContent>
@@ -286,6 +286,13 @@
     </w:sdt>
     <w:sdt>
       <w:sdtPr>
+        <w:rPr>
+          <w:rFonts w:asciiTheme="minorHAnsi" w:eastAsiaTheme="minorEastAsia" w:hAnsiTheme="minorHAnsi" w:cstheme="minorBidi"/>
+          <w:b w:val="0"/>
+          <w:bCs w:val="0"/>
+          <w:sz w:val="22"/>
+          <w:szCs w:val="22"/>
+        </w:rPr>
         <w:id w:val="561455275"/>
         <w:docPartObj>
           <w:docPartGallery w:val="Table of Contents"/>
@@ -294,10 +301,7 @@
       </w:sdtPr>
       <w:sdtEndPr>
         <w:rPr>
-          <w:rFonts w:asciiTheme="minorHAnsi" w:eastAsiaTheme="minorEastAsia" w:hAnsiTheme="minorHAnsi" w:cstheme="minorBidi"/>
           <w:noProof/>
-          <w:sz w:val="22"/>
-          <w:szCs w:val="22"/>
         </w:rPr>
       </w:sdtEndPr>
       <w:sdtContent>
@@ -1790,7 +1794,6 @@
       </w:pPr>
       <w:bookmarkStart w:id="1" w:name="_Toc406059436"/>
       <w:r>
-        <w:lastRenderedPageBreak/>
         <w:t>High-Level Concept</w:t>
       </w:r>
       <w:bookmarkEnd w:id="0"/>
@@ -2013,9 +2016,9 @@
       </w:pPr>
       <w:r>
         <w:rPr>
-          <w:color w:val="BB2277" w:themeColor="accent5"/>
+          <w:color w:val="2277BB" w:themeColor="text2"/>
         </w:rPr>
-        <w:t>Request for re-send</w:t>
+        <w:t>Announcement of successful message receipt</w:t>
       </w:r>
     </w:p>
     <w:p>
@@ -2027,7 +2030,7 @@
         </w:numPr>
       </w:pPr>
       <w:r>
-        <w:t>A request that a specific message should be re-sent</w:t>
+        <w:t>An announcement that a message was successfully received</w:t>
       </w:r>
     </w:p>
     <w:p>
@@ -2042,7 +2045,7 @@
         <w:rPr>
           <w:color w:val="BB2277" w:themeColor="accent5"/>
         </w:rPr>
-        <w:t>Sending failed</w:t>
+        <w:t>Request for re-send</w:t>
       </w:r>
     </w:p>
     <w:p>
@@ -2054,7 +2057,7 @@
         </w:numPr>
       </w:pPr>
       <w:r>
-        <w:t>An announcement that a message could not be sent</w:t>
+        <w:t>A request that a specific message should be re-sent</w:t>
       </w:r>
     </w:p>
     <w:p>
@@ -2069,7 +2072,7 @@
         <w:rPr>
           <w:color w:val="BB2277" w:themeColor="accent5"/>
         </w:rPr>
-        <w:t>Sending failed permanently</w:t>
+        <w:t>Sending failed</w:t>
       </w:r>
     </w:p>
     <w:p>
@@ -2081,6 +2084,33 @@
         </w:numPr>
       </w:pPr>
       <w:r>
+        <w:t>An announcement that a message could not be sent</w:t>
+      </w:r>
+    </w:p>
+    <w:p>
+      <w:pPr>
+        <w:pStyle w:val="ListParagraph"/>
+        <w:numPr>
+          <w:ilvl w:val="0"/>
+          <w:numId w:val="18"/>
+        </w:numPr>
+      </w:pPr>
+      <w:r>
+        <w:rPr>
+          <w:color w:val="BB2277" w:themeColor="accent5"/>
+        </w:rPr>
+        <w:t>Sending failed permanently</w:t>
+      </w:r>
+    </w:p>
+    <w:p>
+      <w:pPr>
+        <w:pStyle w:val="ListParagraph"/>
+        <w:numPr>
+          <w:ilvl w:val="1"/>
+          <w:numId w:val="18"/>
+        </w:numPr>
+      </w:pPr>
+      <w:r>
         <w:t>An announcement that a message could not be sent and re-sending is impossible</w:t>
       </w:r>
     </w:p>
@@ -2095,7 +2125,13 @@
         <w:t xml:space="preserve">Automated errors </w:t>
       </w:r>
       <w:r>
-        <w:t>should be rare, as the messages should all be sent over TCP, which should catch and fix these before the user notices and error has occurred. However, they’re kept in for the sake of a complete and more abstract design</w:t>
+        <w:t xml:space="preserve">should be rare, as </w:t>
+      </w:r>
+      <w:r>
+        <w:t>IM</w:t>
+      </w:r>
+      <w:r>
+        <w:t xml:space="preserve"> messages should all be sent over TCP, which should catch and fix these before the user notices and error has occurred. However, they’re kept in for the sake of a complete and more abstract design</w:t>
       </w:r>
     </w:p>
     <w:p>
@@ -2162,7 +2198,6 @@
         </w:numPr>
       </w:pPr>
       <w:r>
-        <w:lastRenderedPageBreak/>
         <w:t>Preceding denotation</w:t>
       </w:r>
     </w:p>
@@ -2359,17 +2394,12 @@
       <w:pPr>
         <w:pStyle w:val="ListParagraph"/>
         <w:numPr>
-          <w:ilvl w:val="0"/>
+          <w:ilvl w:val="1"/>
           <w:numId w:val="15"/>
         </w:numPr>
       </w:pPr>
-      <w:bookmarkStart w:id="10" w:name="_GoBack"/>
-      <w:r>
-        <w:t>&lt;move&gt;</w:t>
-      </w:r>
-      <w:bookmarkEnd w:id="10"/>
-      <w:r>
-        <w:t>Actions and narration segments should be surrounded by these XML tags&lt;/move&gt;</w:t>
+      <w:r>
+        <w:t>But if necessary, they can be denoted with &lt;speech&gt;special speech tags&lt;/speech&gt;</w:t>
       </w:r>
     </w:p>
     <w:p>
@@ -2381,23 +2411,13 @@
         </w:numPr>
       </w:pPr>
       <w:r>
-        <w:t>&lt;</w:t>
-      </w:r>
-      <w:proofErr w:type="spellStart"/>
-      <w:r>
-        <w:t>ooc</w:t>
-      </w:r>
-      <w:proofErr w:type="spellEnd"/>
-      <w:r>
-        <w:t>&gt;Out-of-character segments should be surrounded by these XML tags&lt;/</w:t>
-      </w:r>
-      <w:proofErr w:type="spellStart"/>
-      <w:r>
-        <w:t>ooc</w:t>
-      </w:r>
-      <w:proofErr w:type="spellEnd"/>
-      <w:r>
-        <w:t>&gt;</w:t>
+        <w:t xml:space="preserve">&lt;move&gt;Actions and narration segments should be surrounded by </w:t>
+      </w:r>
+      <w:r>
+        <w:t xml:space="preserve">‘move’ </w:t>
+      </w:r>
+      <w:r>
+        <w:t xml:space="preserve"> XML tags&lt;/move&gt;</w:t>
       </w:r>
     </w:p>
     <w:p>
@@ -2409,6 +2429,48 @@
         </w:numPr>
       </w:pPr>
       <w:r>
+        <w:t>&lt;</w:t>
+      </w:r>
+      <w:proofErr w:type="spellStart"/>
+      <w:r>
+        <w:t>ooc</w:t>
+      </w:r>
+      <w:proofErr w:type="spellEnd"/>
+      <w:r>
+        <w:t xml:space="preserve">&gt;Out-of-character segments should be surrounded by </w:t>
+      </w:r>
+      <w:r>
+        <w:t>‘</w:t>
+      </w:r>
+      <w:proofErr w:type="spellStart"/>
+      <w:r>
+        <w:t>ooc</w:t>
+      </w:r>
+      <w:proofErr w:type="spellEnd"/>
+      <w:r>
+        <w:t xml:space="preserve">’ </w:t>
+      </w:r>
+      <w:r>
+        <w:t>XML tags&lt;/</w:t>
+      </w:r>
+      <w:proofErr w:type="spellStart"/>
+      <w:r>
+        <w:t>ooc</w:t>
+      </w:r>
+      <w:proofErr w:type="spellEnd"/>
+      <w:r>
+        <w:t>&gt;</w:t>
+      </w:r>
+    </w:p>
+    <w:p>
+      <w:pPr>
+        <w:pStyle w:val="ListParagraph"/>
+        <w:numPr>
+          <w:ilvl w:val="0"/>
+          <w:numId w:val="15"/>
+        </w:numPr>
+      </w:pPr>
+      <w:r>
         <w:t>Mixed segments should be &lt;move&gt;surrounded by&lt;/move&gt; their respective XML tags, &lt;move&gt;even if &lt;</w:t>
       </w:r>
       <w:proofErr w:type="spellStart"/>
@@ -2432,151 +2494,165 @@
       <w:pPr>
         <w:pStyle w:val="Heading3"/>
       </w:pPr>
-      <w:bookmarkStart w:id="11" w:name="_Toc390777766"/>
-      <w:bookmarkStart w:id="12" w:name="_Toc406059441"/>
+      <w:bookmarkStart w:id="10" w:name="_Toc390777766"/>
+      <w:bookmarkStart w:id="11" w:name="_Toc406059441"/>
       <w:r>
         <w:t>Text to display</w:t>
       </w:r>
+      <w:bookmarkEnd w:id="10"/>
       <w:bookmarkEnd w:id="11"/>
+    </w:p>
+    <w:p>
+      <w:pPr>
+        <w:pStyle w:val="Paragraph"/>
+      </w:pPr>
+      <w:r>
+        <w:t>Once received, a roleplaying message must be detected and parsed. All &lt;move&gt;&lt;/move&gt; and &lt;</w:t>
+      </w:r>
+      <w:proofErr w:type="spellStart"/>
+      <w:r>
+        <w:t>ooc</w:t>
+      </w:r>
+      <w:proofErr w:type="spellEnd"/>
+      <w:r>
+        <w:t>&gt;&lt;/</w:t>
+      </w:r>
+      <w:proofErr w:type="spellStart"/>
+      <w:r>
+        <w:t>ooc</w:t>
+      </w:r>
+      <w:proofErr w:type="spellEnd"/>
+      <w:r>
+        <w:t>&gt; tags must be replaced by the user’s preferred move and out-of-character delimiters, and speech surrounded by their preferred speech delimiters, if defined and applicable.</w:t>
+      </w:r>
+    </w:p>
+    <w:p>
+      <w:pPr>
+        <w:pStyle w:val="Heading2"/>
+      </w:pPr>
+      <w:bookmarkStart w:id="12" w:name="_Toc390777767"/>
+      <w:bookmarkStart w:id="13" w:name="_Toc406059442"/>
+      <w:r>
+        <w:t>Message Sending</w:t>
+      </w:r>
       <w:bookmarkEnd w:id="12"/>
+      <w:bookmarkEnd w:id="13"/>
     </w:p>
     <w:p>
       <w:pPr>
         <w:pStyle w:val="Paragraph"/>
       </w:pPr>
       <w:r>
-        <w:t>Once received, a roleplaying message must be detected and parsed. All &lt;move&gt;&lt;/move&gt; and &lt;</w:t>
-      </w:r>
-      <w:proofErr w:type="spellStart"/>
-      <w:r>
-        <w:t>ooc</w:t>
-      </w:r>
-      <w:proofErr w:type="spellEnd"/>
-      <w:r>
-        <w:t>&gt;&lt;/</w:t>
-      </w:r>
-      <w:proofErr w:type="spellStart"/>
-      <w:r>
-        <w:t>ooc</w:t>
-      </w:r>
-      <w:proofErr w:type="spellEnd"/>
-      <w:r>
-        <w:t>&gt; tags must be replaced by the user’s preferred move and out-of-character delimiters, and speech surrounded by their preferred speech delimiters, if defined and applicable.</w:t>
+        <w:t>To send a message, the client must understand what is being sent, from whom it is being sent, and to whom it is being sent.</w:t>
+      </w:r>
+    </w:p>
+    <w:p>
+      <w:pPr>
+        <w:pStyle w:val="Paragraph"/>
+      </w:pPr>
+      <w:r>
+        <w:t xml:space="preserve">To understand these, each </w:t>
+      </w:r>
+      <w:r>
+        <w:t>user and chatroom</w:t>
+      </w:r>
+      <w:r>
+        <w:t xml:space="preserve"> is given a UUID, which is sent with the message, and each client has a connection to a database that will fetch and update what IP addresses that UUID is currently using.</w:t>
+      </w:r>
+      <w:r>
+        <w:t xml:space="preserve"> The user’s records expire after 1 day, so the client must tell the server its IP and user’s UUIDs more than once per day to ensure smooth communication between clients. Chatroom records expire once every user has left the room.</w:t>
       </w:r>
     </w:p>
     <w:p>
       <w:pPr>
         <w:pStyle w:val="Heading2"/>
       </w:pPr>
-      <w:bookmarkStart w:id="13" w:name="_Toc390777767"/>
-      <w:bookmarkStart w:id="14" w:name="_Toc406059442"/>
-      <w:r>
-        <w:t>Message Sending</w:t>
-      </w:r>
-      <w:bookmarkEnd w:id="13"/>
+      <w:bookmarkStart w:id="14" w:name="_Toc390777768"/>
+      <w:bookmarkStart w:id="15" w:name="_Toc406059443"/>
+      <w:r>
+        <w:t>Message History</w:t>
+      </w:r>
       <w:bookmarkEnd w:id="14"/>
+      <w:bookmarkEnd w:id="15"/>
     </w:p>
     <w:p>
       <w:pPr>
         <w:pStyle w:val="Paragraph"/>
       </w:pPr>
       <w:r>
-        <w:t>To send a message, the client must understand what is being sent, from whom it is being sent, and to whom it is being sent.</w:t>
-      </w:r>
-    </w:p>
-    <w:p>
-      <w:pPr>
-        <w:pStyle w:val="Paragraph"/>
-      </w:pPr>
-      <w:r>
-        <w:t xml:space="preserve">To understand these, each </w:t>
-      </w:r>
-      <w:r>
-        <w:t>user and chatroom</w:t>
-      </w:r>
-      <w:r>
-        <w:t xml:space="preserve"> is given a UUID, which is sent with the message, and each client has a connection to a database that will fetch and update what IP addresses that UUID is currently using.</w:t>
-      </w:r>
-      <w:r>
-        <w:t xml:space="preserve"> The user’s records expire after 1 day, so the client must tell the server its IP and user’s UUIDs more than once per day to ensure smooth communication between clients. Chatroom records expire once every user has left the room.</w:t>
+        <w:t>Each client keeps its own history of private and chatroom messages. Each conversation stores the history in a single file. Each historical message is stored with a timestamp of when it was sent</w:t>
+      </w:r>
+      <w:r>
+        <w:t>,</w:t>
+      </w:r>
+      <w:r>
+        <w:t xml:space="preserve"> </w:t>
+      </w:r>
+      <w:r>
+        <w:t xml:space="preserve">the UUID </w:t>
+      </w:r>
+      <w:r>
+        <w:t>who sent it</w:t>
+      </w:r>
+      <w:r>
+        <w:t xml:space="preserve">, and the parsed </w:t>
+      </w:r>
+      <w:r>
+        <w:t xml:space="preserve">(XML-like) </w:t>
+      </w:r>
+      <w:r>
+        <w:t>text of the message</w:t>
+      </w:r>
+      <w:r>
+        <w:t>.</w:t>
+      </w:r>
+    </w:p>
+    <w:p>
+      <w:pPr>
+        <w:pStyle w:val="Heading1"/>
+      </w:pPr>
+      <w:bookmarkStart w:id="16" w:name="_Toc390777769"/>
+      <w:bookmarkStart w:id="17" w:name="_Toc406059444"/>
+      <w:r>
+        <w:t>Contacts</w:t>
+      </w:r>
+      <w:bookmarkEnd w:id="16"/>
+      <w:bookmarkEnd w:id="17"/>
+    </w:p>
+    <w:p>
+      <w:pPr>
+        <w:pStyle w:val="IntenseQuote"/>
+      </w:pPr>
+      <w:r>
+        <w:t>Each</w:t>
+      </w:r>
+      <w:r>
+        <w:t xml:space="preserve"> contact may be a user (player),</w:t>
+      </w:r>
+      <w:r>
+        <w:t xml:space="preserve"> chatroom (roleplay)</w:t>
+      </w:r>
+      <w:r>
+        <w:t xml:space="preserve">, or </w:t>
+      </w:r>
+      <w:r>
+        <w:t>character</w:t>
+      </w:r>
+      <w:r>
+        <w:t>.</w:t>
       </w:r>
     </w:p>
     <w:p>
       <w:pPr>
         <w:pStyle w:val="Heading2"/>
       </w:pPr>
-      <w:bookmarkStart w:id="15" w:name="_Toc390777768"/>
-      <w:bookmarkStart w:id="16" w:name="_Toc406059443"/>
-      <w:r>
-        <w:t>Message History</w:t>
-      </w:r>
-      <w:bookmarkEnd w:id="15"/>
-      <w:bookmarkEnd w:id="16"/>
-    </w:p>
-    <w:p>
-      <w:pPr>
-        <w:pStyle w:val="Paragraph"/>
-      </w:pPr>
-      <w:r>
-        <w:t>Each client keeps its own history of private and chatroom messages. Each conversation stores the history in a single file. Each historical message is stored with a timestamp of when it was sent</w:t>
-      </w:r>
-      <w:r>
-        <w:t>,</w:t>
-      </w:r>
-      <w:r>
-        <w:t xml:space="preserve"> </w:t>
-      </w:r>
-      <w:r>
-        <w:t xml:space="preserve">the UUID </w:t>
-      </w:r>
-      <w:r>
-        <w:t>who sent it</w:t>
-      </w:r>
-      <w:r>
-        <w:t>, and the parsed text of the message</w:t>
-      </w:r>
-      <w:r>
-        <w:t>.</w:t>
-      </w:r>
-    </w:p>
-    <w:p>
-      <w:pPr>
-        <w:pStyle w:val="Heading1"/>
-      </w:pPr>
-      <w:bookmarkStart w:id="17" w:name="_Toc390777769"/>
-      <w:bookmarkStart w:id="18" w:name="_Toc406059444"/>
-      <w:r>
-        <w:lastRenderedPageBreak/>
-        <w:t>Contacts</w:t>
-      </w:r>
-      <w:bookmarkEnd w:id="17"/>
+      <w:bookmarkStart w:id="18" w:name="_Toc390777770"/>
+      <w:bookmarkStart w:id="19" w:name="_Toc406059445"/>
+      <w:r>
+        <w:t>UUIDs</w:t>
+      </w:r>
       <w:bookmarkEnd w:id="18"/>
-    </w:p>
-    <w:p>
-      <w:pPr>
-        <w:pStyle w:val="IntenseQuote"/>
-      </w:pPr>
-      <w:r>
-        <w:t>Each contact may be a user (player) or chatroom (roleplay)</w:t>
-      </w:r>
-      <w:r>
-        <w:t xml:space="preserve"> or a character the player uses</w:t>
-      </w:r>
-      <w:r>
-        <w:t>.</w:t>
-      </w:r>
-    </w:p>
-    <w:p>
-      <w:pPr>
-        <w:pStyle w:val="Heading2"/>
-      </w:pPr>
-      <w:bookmarkStart w:id="19" w:name="_Toc390777770"/>
-      <w:bookmarkStart w:id="20" w:name="_Toc406059445"/>
-      <w:r>
-        <w:t>UUIDs</w:t>
-      </w:r>
       <w:bookmarkEnd w:id="19"/>
-      <w:bookmarkEnd w:id="20"/>
     </w:p>
     <w:p>
       <w:pPr>
@@ -2628,7 +2704,25 @@
         <w:pStyle w:val="Paragraph"/>
       </w:pPr>
       <w:r>
-        <w:t>As implied by the name, each UUID must be universally unique, and never have any duplicates. For this reason, when the user first connects to a database, the client sends its player name and IP, and the server uses these to create a UUID, store it, and send it back to the player. From that moment on, the player will only use that UUID, even if playing on multiple clients.</w:t>
+        <w:t xml:space="preserve">As implied by the name, each UUID must be universally unique, and never have any duplicates. For this reason, when the user first connects to a </w:t>
+      </w:r>
+      <w:r>
+        <w:t>server</w:t>
+      </w:r>
+      <w:r>
+        <w:t>, the client sends its player</w:t>
+      </w:r>
+      <w:r>
+        <w:t>’s</w:t>
+      </w:r>
+      <w:r>
+        <w:t xml:space="preserve"> name and IP, and the server uses these to create a UUID, store it, and send it back to the player. From that moment on, the player will only use that UUID, even if playing on multiple clients</w:t>
+      </w:r>
+      <w:r>
+        <w:t xml:space="preserve"> or servers</w:t>
+      </w:r>
+      <w:r>
+        <w:t>.</w:t>
       </w:r>
     </w:p>
     <w:p>
@@ -2636,35 +2730,45 @@
         <w:pStyle w:val="Paragraph"/>
       </w:pPr>
       <w:r>
-        <w:t>The process is similar for roleplays, except the UUID is a combination of the name of the roleplay and the UUIDs of all its players.</w:t>
+        <w:t xml:space="preserve">The process is similar for roleplays, except the </w:t>
+      </w:r>
+      <w:r>
+        <w:t xml:space="preserve">roleplay’s </w:t>
+      </w:r>
+      <w:r>
+        <w:t xml:space="preserve">UUID is </w:t>
+      </w:r>
+      <w:r>
+        <w:t xml:space="preserve">salted with </w:t>
+      </w:r>
+      <w:r>
+        <w:t xml:space="preserve">a combination of the </w:t>
+      </w:r>
+      <w:r>
+        <w:t xml:space="preserve">initial </w:t>
+      </w:r>
+      <w:r>
+        <w:t>name of the roleplay and the UUIDs of all its players.</w:t>
       </w:r>
     </w:p>
     <w:p>
       <w:pPr>
         <w:pStyle w:val="Heading2"/>
       </w:pPr>
-      <w:bookmarkStart w:id="21" w:name="_Toc390777771"/>
-      <w:bookmarkStart w:id="22" w:name="_Toc406059446"/>
+      <w:bookmarkStart w:id="20" w:name="_Toc390777771"/>
+      <w:bookmarkStart w:id="21" w:name="_Toc406059446"/>
       <w:r>
         <w:t>Profiles</w:t>
       </w:r>
+      <w:bookmarkEnd w:id="20"/>
       <w:bookmarkEnd w:id="21"/>
-      <w:bookmarkEnd w:id="22"/>
     </w:p>
     <w:p>
       <w:pPr>
         <w:pStyle w:val="Paragraph"/>
       </w:pPr>
       <w:r>
-        <w:t xml:space="preserve">A profile contains a contact and all the </w:t>
-      </w:r>
-      <w:proofErr w:type="gramStart"/>
-      <w:r>
-        <w:t>meta</w:t>
-      </w:r>
-      <w:proofErr w:type="gramEnd"/>
-      <w:r>
-        <w:t xml:space="preserve"> info about that contact. This </w:t>
+        <w:t xml:space="preserve">A profile contains a contact and all the meta info about that contact. This </w:t>
       </w:r>
       <w:proofErr w:type="gramStart"/>
       <w:r>
@@ -2732,13 +2836,13 @@
       <w:pPr>
         <w:pStyle w:val="Heading3"/>
       </w:pPr>
-      <w:bookmarkStart w:id="23" w:name="_Toc390777772"/>
-      <w:bookmarkStart w:id="24" w:name="_Toc406059447"/>
+      <w:bookmarkStart w:id="22" w:name="_Toc390777772"/>
+      <w:bookmarkStart w:id="23" w:name="_Toc406059447"/>
       <w:r>
         <w:t>Presence</w:t>
       </w:r>
+      <w:bookmarkEnd w:id="22"/>
       <w:bookmarkEnd w:id="23"/>
-      <w:bookmarkEnd w:id="24"/>
     </w:p>
     <w:p>
       <w:pPr>
@@ -2844,21 +2948,23 @@
       <w:pPr>
         <w:pStyle w:val="Heading1"/>
       </w:pPr>
-      <w:bookmarkStart w:id="25" w:name="_Toc390777773"/>
-      <w:bookmarkStart w:id="26" w:name="_Toc406059448"/>
+      <w:bookmarkStart w:id="24" w:name="_Toc390777773"/>
+      <w:bookmarkStart w:id="25" w:name="_Toc406059448"/>
       <w:r>
         <w:t>Roleplaying</w:t>
       </w:r>
+      <w:bookmarkEnd w:id="24"/>
       <w:bookmarkEnd w:id="25"/>
+    </w:p>
+    <w:p>
+      <w:pPr>
+        <w:pStyle w:val="IntenseQuote"/>
+      </w:pPr>
+      <w:r>
+        <w:t>The main feature of BHIM is roleplay friendliness</w:t>
+      </w:r>
+      <w:bookmarkStart w:id="26" w:name="_GoBack"/>
       <w:bookmarkEnd w:id="26"/>
-    </w:p>
-    <w:p>
-      <w:pPr>
-        <w:pStyle w:val="IntenseQuote"/>
-      </w:pPr>
-      <w:r>
-        <w:t>The main feature of BHIM is roleplay friendliness</w:t>
-      </w:r>
     </w:p>
     <w:p>
       <w:pPr>
@@ -2867,7 +2973,6 @@
       <w:bookmarkStart w:id="27" w:name="_Toc390777774"/>
       <w:bookmarkStart w:id="28" w:name="_Toc406059449"/>
       <w:r>
-        <w:lastRenderedPageBreak/>
         <w:t>Interface</w:t>
       </w:r>
       <w:bookmarkEnd w:id="27"/>
@@ -2999,7 +3104,6 @@
         <w:dataBinding w:prefixMappings="xmlns:ns0='http://purl.org/dc/elements/1.1/' xmlns:ns1='http://schemas.openxmlformats.org/package/2006/metadata/core-properties' " w:xpath="/ns1:coreProperties[1]/ns0:title[1]" w:storeItemID="{6C3C8BC8-F283-45AE-878A-BAB7291924A1}"/>
         <w:text/>
       </w:sdtPr>
-      <w:sdtEndPr/>
       <w:sdtContent>
         <w:r>
           <w:rPr>
@@ -3043,7 +3147,7 @@
         <w:noProof/>
         <w:color w:val="7722BB" w:themeColor="accent4"/>
       </w:rPr>
-      <w:t>4</w:t>
+      <w:t>5</w:t>
     </w:r>
     <w:r>
       <w:rPr>
@@ -3117,7 +3221,6 @@
         <w:dataBinding w:prefixMappings="xmlns:ns0='http://purl.org/dc/elements/1.1/' xmlns:ns1='http://schemas.openxmlformats.org/package/2006/metadata/core-properties' " w:xpath="/ns1:coreProperties[1]/ns1:contentStatus[1]" w:storeItemID="{6C3C8BC8-F283-45AE-878A-BAB7291924A1}"/>
         <w:text/>
       </w:sdtPr>
-      <w:sdtEndPr/>
       <w:sdtContent>
         <w:r>
           <w:rPr>
@@ -3129,7 +3232,7 @@
           <w:rPr>
             <w:color w:val="7F7F7F" w:themeColor="text1" w:themeTint="80"/>
           </w:rPr>
-          <w:t>2</w:t>
+          <w:t>3</w:t>
         </w:r>
       </w:sdtContent>
     </w:sdt>
@@ -3164,7 +3267,7 @@
 
 <file path=word/numbering.xml><?xml version="1.0" encoding="utf-8"?>
 <w:numbering xmlns:wpc="http://schemas.microsoft.com/office/word/2010/wordprocessingCanvas" xmlns:mc="http://schemas.openxmlformats.org/markup-compatibility/2006" xmlns:o="urn:schemas-microsoft-com:office:office" xmlns:r="http://schemas.openxmlformats.org/officeDocument/2006/relationships" xmlns:m="http://schemas.openxmlformats.org/officeDocument/2006/math" xmlns:v="urn:schemas-microsoft-com:vml" xmlns:wp14="http://schemas.microsoft.com/office/word/2010/wordprocessingDrawing" xmlns:wp="http://schemas.openxmlformats.org/drawingml/2006/wordprocessingDrawing" xmlns:w10="urn:schemas-microsoft-com:office:word" xmlns:w="http://schemas.openxmlformats.org/wordprocessingml/2006/main" xmlns:w14="http://schemas.microsoft.com/office/word/2010/wordml" xmlns:w15="http://schemas.microsoft.com/office/word/2012/wordml" xmlns:wpg="http://schemas.microsoft.com/office/word/2010/wordprocessingGroup" xmlns:wpi="http://schemas.microsoft.com/office/word/2010/wordprocessingInk" xmlns:wne="http://schemas.microsoft.com/office/word/2006/wordml" xmlns:wps="http://schemas.microsoft.com/office/word/2010/wordprocessingShape" mc:Ignorable="w14 w15 wp14">
-  <w:abstractNum w:abstractNumId="0">
+  <w:abstractNum w:abstractNumId="0" w15:restartNumberingAfterBreak="0">
     <w:nsid w:val="008A68D4"/>
     <w:multiLevelType w:val="hybridMultilevel"/>
     <w:tmpl w:val="A4862F70"/>
@@ -3277,7 +3380,7 @@
       </w:rPr>
     </w:lvl>
   </w:abstractNum>
-  <w:abstractNum w:abstractNumId="1">
+  <w:abstractNum w:abstractNumId="1" w15:restartNumberingAfterBreak="0">
     <w:nsid w:val="0CC062FB"/>
     <w:multiLevelType w:val="hybridMultilevel"/>
     <w:tmpl w:val="0102FEBA"/>
@@ -3363,7 +3466,7 @@
       </w:pPr>
     </w:lvl>
   </w:abstractNum>
-  <w:abstractNum w:abstractNumId="2">
+  <w:abstractNum w:abstractNumId="2" w15:restartNumberingAfterBreak="0">
     <w:nsid w:val="2D8C2240"/>
     <w:multiLevelType w:val="hybridMultilevel"/>
     <w:tmpl w:val="6CBA8870"/>
@@ -3476,7 +3579,7 @@
       </w:rPr>
     </w:lvl>
   </w:abstractNum>
-  <w:abstractNum w:abstractNumId="3">
+  <w:abstractNum w:abstractNumId="3" w15:restartNumberingAfterBreak="0">
     <w:nsid w:val="38F136FF"/>
     <w:multiLevelType w:val="hybridMultilevel"/>
     <w:tmpl w:val="3DE87DC6"/>
@@ -3492,7 +3595,7 @@
         <w:rFonts w:ascii="Symbol" w:hAnsi="Symbol" w:hint="default"/>
       </w:rPr>
     </w:lvl>
-    <w:lvl w:ilvl="1" w:tplc="04090003" w:tentative="1">
+    <w:lvl w:ilvl="1" w:tplc="04090003">
       <w:start w:val="1"/>
       <w:numFmt w:val="bullet"/>
       <w:lvlText w:val="o"/>
@@ -3589,7 +3692,7 @@
       </w:rPr>
     </w:lvl>
   </w:abstractNum>
-  <w:abstractNum w:abstractNumId="4">
+  <w:abstractNum w:abstractNumId="4" w15:restartNumberingAfterBreak="0">
     <w:nsid w:val="44A47B01"/>
     <w:multiLevelType w:val="hybridMultilevel"/>
     <w:tmpl w:val="340AB8D0"/>
@@ -3702,7 +3805,7 @@
       </w:rPr>
     </w:lvl>
   </w:abstractNum>
-  <w:abstractNum w:abstractNumId="5">
+  <w:abstractNum w:abstractNumId="5" w15:restartNumberingAfterBreak="0">
     <w:nsid w:val="45576B6A"/>
     <w:multiLevelType w:val="hybridMultilevel"/>
     <w:tmpl w:val="F9C0F7F6"/>
@@ -3815,7 +3918,7 @@
       </w:rPr>
     </w:lvl>
   </w:abstractNum>
-  <w:abstractNum w:abstractNumId="6">
+  <w:abstractNum w:abstractNumId="6" w15:restartNumberingAfterBreak="0">
     <w:nsid w:val="469A52F2"/>
     <w:multiLevelType w:val="multilevel"/>
     <w:tmpl w:val="56F2101C"/>
@@ -3946,7 +4049,7 @@
       </w:rPr>
     </w:lvl>
   </w:abstractNum>
-  <w:abstractNum w:abstractNumId="7">
+  <w:abstractNum w:abstractNumId="7" w15:restartNumberingAfterBreak="0">
     <w:nsid w:val="4B6768D5"/>
     <w:multiLevelType w:val="hybridMultilevel"/>
     <w:tmpl w:val="22B6EFF0"/>
@@ -4059,7 +4162,7 @@
       </w:rPr>
     </w:lvl>
   </w:abstractNum>
-  <w:abstractNum w:abstractNumId="8">
+  <w:abstractNum w:abstractNumId="8" w15:restartNumberingAfterBreak="0">
     <w:nsid w:val="549B76E6"/>
     <w:multiLevelType w:val="hybridMultilevel"/>
     <w:tmpl w:val="1D409D14"/>
@@ -4148,7 +4251,7 @@
       </w:pPr>
     </w:lvl>
   </w:abstractNum>
-  <w:abstractNum w:abstractNumId="9">
+  <w:abstractNum w:abstractNumId="9" w15:restartNumberingAfterBreak="0">
     <w:nsid w:val="5D1B0FC4"/>
     <w:multiLevelType w:val="hybridMultilevel"/>
     <w:tmpl w:val="FA346088"/>
@@ -4261,7 +4364,7 @@
       </w:rPr>
     </w:lvl>
   </w:abstractNum>
-  <w:abstractNum w:abstractNumId="10">
+  <w:abstractNum w:abstractNumId="10" w15:restartNumberingAfterBreak="0">
     <w:nsid w:val="6939012B"/>
     <w:multiLevelType w:val="hybridMultilevel"/>
     <w:tmpl w:val="864820A8"/>
@@ -5807,7 +5910,7 @@
     <w:charset w:val="00"/>
     <w:family w:val="modern"/>
     <w:pitch w:val="fixed"/>
-    <w:sig w:usb0="E0002AFF" w:usb1="C0007843" w:usb2="00000009" w:usb3="00000000" w:csb0="000001FF" w:csb1="00000000"/>
+    <w:sig w:usb0="E0002EFF" w:usb1="C0007843" w:usb2="00000009" w:usb3="00000000" w:csb0="000001FF" w:csb1="00000000"/>
   </w:font>
   <w:font w:name="Wingdings">
     <w:panose1 w:val="05000000000000000000"/>
@@ -5843,8 +5946,9 @@
     <w:panose1 w:val="02010609060101010101"/>
     <w:charset w:val="86"/>
     <w:family w:val="modern"/>
+    <w:notTrueType/>
     <w:pitch w:val="fixed"/>
-    <w:sig w:usb0="800002BF" w:usb1="38CF7CFA" w:usb2="00000016" w:usb3="00000000" w:csb0="00040001" w:csb1="00000000"/>
+    <w:sig w:usb0="00000001" w:usb1="080E0000" w:usb2="00000010" w:usb3="00000000" w:csb0="00040000" w:csb1="00000000"/>
   </w:font>
   <w:font w:name="Roboto Condensed">
     <w:panose1 w:val="02000000000000000000"/>
@@ -5889,6 +5993,7 @@
     <w:rsid w:val="003D6288"/>
     <w:rsid w:val="00B912CA"/>
     <w:rsid w:val="00D060A5"/>
+    <w:rsid w:val="00E37C0C"/>
     <w:rsid w:val="00EE5453"/>
     <w:rsid w:val="00FF1EC3"/>
   </w:rsids>
@@ -6609,7 +6714,7 @@
 
 <file path=customXml/item1.xml><?xml version="1.0" encoding="utf-8"?>
 <CoverPageProperties xmlns="http://schemas.microsoft.com/office/2006/coverPageProps">
-  <PublishDate>2014-12-11T00:00:00</PublishDate>
+  <PublishDate>2015-08-31T00:00:00</PublishDate>
   <Abstract/>
   <CompanyAddress/>
   <CompanyPhone/>
@@ -6648,7 +6753,7 @@
 </file>
 
 <file path=customXml/itemProps3.xml><?xml version="1.0" encoding="utf-8"?>
-<ds:datastoreItem xmlns:ds="http://schemas.openxmlformats.org/officeDocument/2006/customXml" ds:itemID="{39631D15-5EF6-4B9D-A030-D219F26E2168}">
+<ds:datastoreItem xmlns:ds="http://schemas.openxmlformats.org/officeDocument/2006/customXml" ds:itemID="{731F90EB-7C73-40AC-A612-735D70DA7B80}">
   <ds:schemaRefs>
     <ds:schemaRef ds:uri="http://schemas.openxmlformats.org/officeDocument/2006/bibliography"/>
   </ds:schemaRefs>

</xml_diff>